<commit_message>
Modified C# day 1 assignments
</commit_message>
<xml_diff>
--- a/C# DAY 1 ASSIGNMENTS/TASK 2.docx
+++ b/C# DAY 1 ASSIGNMENTS/TASK 2.docx
@@ -11,16 +11,6 @@
           <w:highlight w:val="none"/>
         </w:rPr>
       </w:pPr>
-    </w:p>
-    <w:p>
-      <w:pPr>
-        <w:rPr>
-          <w:rFonts w:ascii="Cascadia Mono"/>
-          <w:color w:val="000000"/>
-          <w:sz w:val="19"/>
-          <w:highlight w:val="none"/>
-        </w:rPr>
-      </w:pPr>
       <w:r>
         <w:rPr>
           <w:rFonts w:ascii="Cascadia Mono"/>
@@ -47,35 +37,6 @@
           <w:sz w:val="19"/>
           <w:highlight w:val="none"/>
         </w:rPr>
-        <w:t>using System.Collections; // .Net Class Library</w:t>
-      </w:r>
-    </w:p>
-    <w:p>
-      <w:pPr>
-        <w:rPr>
-          <w:rFonts w:ascii="Cascadia Mono"/>
-          <w:color w:val="000000"/>
-          <w:sz w:val="19"/>
-          <w:highlight w:val="none"/>
-        </w:rPr>
-      </w:pPr>
-    </w:p>
-    <w:p>
-      <w:pPr>
-        <w:rPr>
-          <w:rFonts w:ascii="Cascadia Mono"/>
-          <w:color w:val="000000"/>
-          <w:sz w:val="19"/>
-          <w:highlight w:val="none"/>
-        </w:rPr>
-      </w:pPr>
-      <w:r>
-        <w:rPr>
-          <w:rFonts w:ascii="Cascadia Mono"/>
-          <w:color w:val="000000"/>
-          <w:sz w:val="19"/>
-          <w:highlight w:val="none"/>
-        </w:rPr>
         <w:t>namespace ConsoleApp1</w:t>
       </w:r>
     </w:p>
@@ -183,111 +144,110 @@
           <w:highlight w:val="none"/>
         </w:rPr>
       </w:pPr>
-    </w:p>
-    <w:p>
-      <w:pPr>
-        <w:rPr>
-          <w:rFonts w:ascii="Cascadia Mono"/>
-          <w:color w:val="000000"/>
-          <w:sz w:val="19"/>
-          <w:highlight w:val="none"/>
-        </w:rPr>
-      </w:pPr>
-      <w:r>
-        <w:rPr>
-          <w:rFonts w:ascii="Cascadia Mono"/>
-          <w:color w:val="000000"/>
-          <w:sz w:val="19"/>
-          <w:highlight w:val="none"/>
-        </w:rPr>
-        <w:t xml:space="preserve">            var data = getData(); // call the getData function and assign the returned student ArrayList to data variable</w:t>
-      </w:r>
-    </w:p>
-    <w:p>
-      <w:pPr>
-        <w:rPr>
-          <w:rFonts w:ascii="Cascadia Mono"/>
-          <w:color w:val="000000"/>
-          <w:sz w:val="19"/>
-          <w:highlight w:val="none"/>
-        </w:rPr>
-      </w:pPr>
-      <w:r>
-        <w:rPr>
-          <w:rFonts w:ascii="Cascadia Mono"/>
-          <w:color w:val="000000"/>
-          <w:sz w:val="19"/>
-          <w:highlight w:val="none"/>
-        </w:rPr>
-        <w:t xml:space="preserve">            foreach (var student in data)  // Foreach loop is iterates through the arraylist </w:t>
-      </w:r>
-    </w:p>
-    <w:p>
-      <w:pPr>
-        <w:rPr>
-          <w:rFonts w:ascii="Cascadia Mono"/>
-          <w:color w:val="000000"/>
-          <w:sz w:val="19"/>
-          <w:highlight w:val="none"/>
-        </w:rPr>
-      </w:pPr>
-      <w:r>
-        <w:rPr>
-          <w:rFonts w:ascii="Cascadia Mono"/>
-          <w:color w:val="000000"/>
-          <w:sz w:val="19"/>
-          <w:highlight w:val="none"/>
-        </w:rPr>
-        <w:t xml:space="preserve">            { </w:t>
-      </w:r>
-    </w:p>
-    <w:p>
-      <w:pPr>
-        <w:rPr>
-          <w:rFonts w:ascii="Cascadia Mono"/>
-          <w:color w:val="000000"/>
-          <w:sz w:val="19"/>
-          <w:highlight w:val="none"/>
-        </w:rPr>
-      </w:pPr>
-      <w:r>
-        <w:rPr>
-          <w:rFonts w:ascii="Cascadia Mono"/>
-          <w:color w:val="000000"/>
-          <w:sz w:val="19"/>
-          <w:highlight w:val="none"/>
-        </w:rPr>
-        <w:t xml:space="preserve">                Console.WriteLine(student.ToString()); // Display the each student details on console for each iteration</w:t>
-      </w:r>
-    </w:p>
-    <w:p>
-      <w:pPr>
-        <w:rPr>
-          <w:rFonts w:ascii="Cascadia Mono"/>
-          <w:color w:val="000000"/>
-          <w:sz w:val="19"/>
-          <w:highlight w:val="none"/>
-        </w:rPr>
-      </w:pPr>
-      <w:r>
-        <w:rPr>
-          <w:rFonts w:ascii="Cascadia Mono"/>
-          <w:color w:val="000000"/>
-          <w:sz w:val="19"/>
-          <w:highlight w:val="none"/>
-        </w:rPr>
-        <w:t xml:space="preserve">            }</w:t>
-      </w:r>
-    </w:p>
-    <w:p>
-      <w:pPr>
-        <w:rPr>
-          <w:rFonts w:ascii="Cascadia Mono"/>
-          <w:color w:val="000000"/>
-          <w:sz w:val="19"/>
-          <w:highlight w:val="none"/>
-        </w:rPr>
-      </w:pPr>
+      <w:r>
+        <w:rPr>
+          <w:rFonts w:ascii="Cascadia Mono"/>
+          <w:color w:val="000000"/>
+          <w:sz w:val="19"/>
+          <w:highlight w:val="none"/>
+        </w:rPr>
+        <w:t xml:space="preserve">            // From the below code Convert class is derived from System namespace</w:t>
+      </w:r>
+    </w:p>
+    <w:p>
+      <w:pPr>
+        <w:rPr>
+          <w:rFonts w:ascii="Cascadia Mono"/>
+          <w:color w:val="000000"/>
+          <w:sz w:val="19"/>
+          <w:highlight w:val="none"/>
+        </w:rPr>
+      </w:pPr>
+      <w:r>
+        <w:rPr>
+          <w:rFonts w:ascii="Cascadia Mono"/>
+          <w:color w:val="000000"/>
+          <w:sz w:val="19"/>
+          <w:highlight w:val="none"/>
+        </w:rPr>
+        <w:t xml:space="preserve">            string num = Console.ReadLine(); // Takes input from user</w:t>
+      </w:r>
+    </w:p>
+    <w:p>
+      <w:pPr>
+        <w:rPr>
+          <w:rFonts w:ascii="Cascadia Mono"/>
+          <w:color w:val="000000"/>
+          <w:sz w:val="19"/>
+          <w:highlight w:val="none"/>
+        </w:rPr>
+      </w:pPr>
+      <w:r>
+        <w:rPr>
+          <w:rFonts w:ascii="Cascadia Mono"/>
+          <w:color w:val="000000"/>
+          <w:sz w:val="19"/>
+          <w:highlight w:val="none"/>
+        </w:rPr>
+        <w:t xml:space="preserve">            byte numByte = Convert.ToByte(num); // Converts num to byte</w:t>
+      </w:r>
+    </w:p>
+    <w:p>
+      <w:pPr>
+        <w:rPr>
+          <w:rFonts w:ascii="Cascadia Mono"/>
+          <w:color w:val="000000"/>
+          <w:sz w:val="19"/>
+          <w:highlight w:val="none"/>
+        </w:rPr>
+      </w:pPr>
+      <w:r>
+        <w:rPr>
+          <w:rFonts w:ascii="Cascadia Mono"/>
+          <w:color w:val="000000"/>
+          <w:sz w:val="19"/>
+          <w:highlight w:val="none"/>
+        </w:rPr>
+        <w:t xml:space="preserve">            double dec = Convert.ToDouble(num); // Converts num to double</w:t>
+      </w:r>
+    </w:p>
+    <w:p>
+      <w:pPr>
+        <w:rPr>
+          <w:rFonts w:ascii="Cascadia Mono"/>
+          <w:color w:val="000000"/>
+          <w:sz w:val="19"/>
+          <w:highlight w:val="none"/>
+        </w:rPr>
+      </w:pPr>
+      <w:r>
+        <w:rPr>
+          <w:rFonts w:ascii="Cascadia Mono"/>
+          <w:color w:val="000000"/>
+          <w:sz w:val="19"/>
+          <w:highlight w:val="none"/>
+        </w:rPr>
+        <w:t xml:space="preserve">            int num16 = Convert.ToInt16(num); // Converts num to int16   </w:t>
+      </w:r>
+    </w:p>
+    <w:p>
+      <w:pPr>
+        <w:rPr>
+          <w:rFonts w:ascii="Cascadia Mono"/>
+          <w:color w:val="000000"/>
+          <w:sz w:val="19"/>
+          <w:highlight w:val="none"/>
+        </w:rPr>
+      </w:pPr>
+      <w:r>
+        <w:rPr>
+          <w:rFonts w:ascii="Cascadia Mono"/>
+          <w:color w:val="000000"/>
+          <w:sz w:val="19"/>
+          <w:highlight w:val="none"/>
+        </w:rPr>
+        <w:t xml:space="preserve">            int num32 = Convert.ToInt32(num); // Converts num to int32</w:t>
+      </w:r>
     </w:p>
     <w:p>
       <w:pPr>
@@ -324,380 +284,10 @@
           <w:sz w:val="19"/>
           <w:highlight w:val="none"/>
         </w:rPr>
-        <w:t xml:space="preserve">        public static ArrayList getData()</w:t>
-      </w:r>
-    </w:p>
-    <w:p>
-      <w:pPr>
-        <w:rPr>
-          <w:rFonts w:ascii="Cascadia Mono"/>
-          <w:color w:val="000000"/>
-          <w:sz w:val="19"/>
-          <w:highlight w:val="none"/>
-        </w:rPr>
-      </w:pPr>
-      <w:r>
-        <w:rPr>
-          <w:rFonts w:ascii="Cascadia Mono"/>
-          <w:color w:val="000000"/>
-          <w:sz w:val="19"/>
-          <w:highlight w:val="none"/>
-        </w:rPr>
-        <w:t xml:space="preserve">        {</w:t>
-      </w:r>
-    </w:p>
-    <w:p>
-      <w:pPr>
-        <w:rPr>
-          <w:rFonts w:ascii="Cascadia Mono"/>
-          <w:color w:val="000000"/>
-          <w:sz w:val="19"/>
-          <w:highlight w:val="none"/>
-        </w:rPr>
-      </w:pPr>
-      <w:r>
-        <w:rPr>
-          <w:rFonts w:ascii="Cascadia Mono"/>
-          <w:color w:val="000000"/>
-          <w:sz w:val="19"/>
-          <w:highlight w:val="none"/>
-        </w:rPr>
-        <w:t xml:space="preserve">            //Initialising the Student class using constuctor</w:t>
-      </w:r>
-    </w:p>
-    <w:p>
-      <w:pPr>
-        <w:rPr>
-          <w:rFonts w:ascii="Cascadia Mono"/>
-          <w:color w:val="000000"/>
-          <w:sz w:val="19"/>
-          <w:highlight w:val="none"/>
-        </w:rPr>
-      </w:pPr>
-      <w:r>
-        <w:rPr>
-          <w:rFonts w:ascii="Cascadia Mono"/>
-          <w:color w:val="000000"/>
-          <w:sz w:val="19"/>
-          <w:highlight w:val="none"/>
-        </w:rPr>
-        <w:t xml:space="preserve">            Student s1 = new Student(1, "John", 100, "Hyderabad");</w:t>
-      </w:r>
-    </w:p>
-    <w:p>
-      <w:pPr>
-        <w:rPr>
-          <w:rFonts w:ascii="Cascadia Mono"/>
-          <w:color w:val="000000"/>
-          <w:sz w:val="19"/>
-          <w:highlight w:val="none"/>
-        </w:rPr>
-      </w:pPr>
-      <w:r>
-        <w:rPr>
-          <w:rFonts w:ascii="Cascadia Mono"/>
-          <w:color w:val="000000"/>
-          <w:sz w:val="19"/>
-          <w:highlight w:val="none"/>
-        </w:rPr>
-        <w:t xml:space="preserve">            Student s2 = new Student(2, "Adam", 101, "Bangolore");</w:t>
-      </w:r>
-    </w:p>
-    <w:p>
-      <w:pPr>
-        <w:rPr>
-          <w:rFonts w:ascii="Cascadia Mono"/>
-          <w:color w:val="000000"/>
-          <w:sz w:val="19"/>
-          <w:highlight w:val="none"/>
-        </w:rPr>
-      </w:pPr>
-      <w:r>
-        <w:rPr>
-          <w:rFonts w:ascii="Cascadia Mono"/>
-          <w:color w:val="000000"/>
-          <w:sz w:val="19"/>
-          <w:highlight w:val="none"/>
-        </w:rPr>
-        <w:t xml:space="preserve">            Student s3 = new Student(3, "Cody", 102, "Chennai");</w:t>
-      </w:r>
-    </w:p>
-    <w:p>
-      <w:pPr>
-        <w:rPr>
-          <w:rFonts w:ascii="Cascadia Mono"/>
-          <w:color w:val="000000"/>
-          <w:sz w:val="19"/>
-          <w:highlight w:val="none"/>
-        </w:rPr>
-      </w:pPr>
-      <w:r>
-        <w:rPr>
-          <w:rFonts w:ascii="Cascadia Mono"/>
-          <w:color w:val="000000"/>
-          <w:sz w:val="19"/>
-          <w:highlight w:val="none"/>
-        </w:rPr>
-        <w:t xml:space="preserve">            Student s4 = new Student(4, "Roman", 103, "Delhi");</w:t>
-      </w:r>
-    </w:p>
-    <w:p>
-      <w:pPr>
-        <w:rPr>
-          <w:rFonts w:ascii="Cascadia Mono"/>
-          <w:color w:val="000000"/>
-          <w:sz w:val="19"/>
-          <w:highlight w:val="none"/>
-        </w:rPr>
-      </w:pPr>
-      <w:r>
-        <w:rPr>
-          <w:rFonts w:ascii="Cascadia Mono"/>
-          <w:color w:val="000000"/>
-          <w:sz w:val="19"/>
-          <w:highlight w:val="none"/>
-        </w:rPr>
-        <w:t xml:space="preserve">            Student s5 = new Student(5, "William", 104, "Kolkata");</w:t>
-      </w:r>
-    </w:p>
-    <w:p>
-      <w:pPr>
-        <w:rPr>
-          <w:rFonts w:ascii="Cascadia Mono"/>
-          <w:color w:val="000000"/>
-          <w:sz w:val="19"/>
-          <w:highlight w:val="none"/>
-        </w:rPr>
-      </w:pPr>
-      <w:r>
-        <w:rPr>
-          <w:rFonts w:ascii="Cascadia Mono"/>
-          <w:color w:val="000000"/>
-          <w:sz w:val="19"/>
-          <w:highlight w:val="none"/>
-        </w:rPr>
-        <w:t xml:space="preserve">            //Declaring array of type ArrayList</w:t>
-      </w:r>
-    </w:p>
-    <w:p>
-      <w:pPr>
-        <w:rPr>
-          <w:rFonts w:ascii="Cascadia Mono"/>
-          <w:color w:val="000000"/>
-          <w:sz w:val="19"/>
-          <w:highlight w:val="none"/>
-        </w:rPr>
-      </w:pPr>
-      <w:r>
-        <w:rPr>
-          <w:rFonts w:ascii="Cascadia Mono"/>
-          <w:color w:val="000000"/>
-          <w:sz w:val="19"/>
-          <w:highlight w:val="none"/>
-        </w:rPr>
-        <w:t xml:space="preserve">            ArrayList array = new ArrayList();</w:t>
-      </w:r>
-    </w:p>
-    <w:p>
-      <w:pPr>
-        <w:rPr>
-          <w:rFonts w:ascii="Cascadia Mono"/>
-          <w:color w:val="000000"/>
-          <w:sz w:val="19"/>
-          <w:highlight w:val="none"/>
-        </w:rPr>
-      </w:pPr>
-      <w:r>
-        <w:rPr>
-          <w:rFonts w:ascii="Cascadia Mono"/>
-          <w:color w:val="000000"/>
-          <w:sz w:val="19"/>
-          <w:highlight w:val="none"/>
-        </w:rPr>
-        <w:t xml:space="preserve">            //Adding students to array</w:t>
-      </w:r>
-    </w:p>
-    <w:p>
-      <w:pPr>
-        <w:rPr>
-          <w:rFonts w:ascii="Cascadia Mono"/>
-          <w:color w:val="000000"/>
-          <w:sz w:val="19"/>
-          <w:highlight w:val="none"/>
-        </w:rPr>
-      </w:pPr>
-      <w:r>
-        <w:rPr>
-          <w:rFonts w:ascii="Cascadia Mono"/>
-          <w:color w:val="000000"/>
-          <w:sz w:val="19"/>
-          <w:highlight w:val="none"/>
-        </w:rPr>
-        <w:t xml:space="preserve">            array.Add(s1);</w:t>
-      </w:r>
-    </w:p>
-    <w:p>
-      <w:pPr>
-        <w:rPr>
-          <w:rFonts w:ascii="Cascadia Mono"/>
-          <w:color w:val="000000"/>
-          <w:sz w:val="19"/>
-          <w:highlight w:val="none"/>
-        </w:rPr>
-      </w:pPr>
-      <w:r>
-        <w:rPr>
-          <w:rFonts w:ascii="Cascadia Mono"/>
-          <w:color w:val="000000"/>
-          <w:sz w:val="19"/>
-          <w:highlight w:val="none"/>
-        </w:rPr>
-        <w:t xml:space="preserve">            array.Add(s2);</w:t>
-      </w:r>
-    </w:p>
-    <w:p>
-      <w:pPr>
-        <w:rPr>
-          <w:rFonts w:ascii="Cascadia Mono"/>
-          <w:color w:val="000000"/>
-          <w:sz w:val="19"/>
-          <w:highlight w:val="none"/>
-        </w:rPr>
-      </w:pPr>
-      <w:r>
-        <w:rPr>
-          <w:rFonts w:ascii="Cascadia Mono"/>
-          <w:color w:val="000000"/>
-          <w:sz w:val="19"/>
-          <w:highlight w:val="none"/>
-        </w:rPr>
-        <w:t xml:space="preserve">            array.Add(s3);</w:t>
-      </w:r>
-    </w:p>
-    <w:p>
-      <w:pPr>
-        <w:rPr>
-          <w:rFonts w:ascii="Cascadia Mono"/>
-          <w:color w:val="000000"/>
-          <w:sz w:val="19"/>
-          <w:highlight w:val="none"/>
-        </w:rPr>
-      </w:pPr>
-      <w:r>
-        <w:rPr>
-          <w:rFonts w:ascii="Cascadia Mono"/>
-          <w:color w:val="000000"/>
-          <w:sz w:val="19"/>
-          <w:highlight w:val="none"/>
-        </w:rPr>
-        <w:t xml:space="preserve">            array.Add(s4);</w:t>
-      </w:r>
-    </w:p>
-    <w:p>
-      <w:pPr>
-        <w:rPr>
-          <w:rFonts w:ascii="Cascadia Mono"/>
-          <w:color w:val="000000"/>
-          <w:sz w:val="19"/>
-          <w:highlight w:val="none"/>
-        </w:rPr>
-      </w:pPr>
-      <w:r>
-        <w:rPr>
-          <w:rFonts w:ascii="Cascadia Mono"/>
-          <w:color w:val="000000"/>
-          <w:sz w:val="19"/>
-          <w:highlight w:val="none"/>
-        </w:rPr>
-        <w:t xml:space="preserve">            array.Add(s5);</w:t>
-      </w:r>
-    </w:p>
-    <w:p>
-      <w:pPr>
-        <w:rPr>
-          <w:rFonts w:ascii="Cascadia Mono"/>
-          <w:color w:val="000000"/>
-          <w:sz w:val="19"/>
-          <w:highlight w:val="none"/>
-        </w:rPr>
-      </w:pPr>
-      <w:r>
-        <w:rPr>
-          <w:rFonts w:ascii="Cascadia Mono"/>
-          <w:color w:val="000000"/>
-          <w:sz w:val="19"/>
-          <w:highlight w:val="none"/>
-        </w:rPr>
-        <w:t xml:space="preserve">            return array; //return the array that contains students.</w:t>
-      </w:r>
-    </w:p>
-    <w:p>
-      <w:pPr>
-        <w:rPr>
-          <w:rFonts w:ascii="Cascadia Mono"/>
-          <w:color w:val="000000"/>
-          <w:sz w:val="19"/>
-          <w:highlight w:val="none"/>
-        </w:rPr>
-      </w:pPr>
-    </w:p>
-    <w:p>
-      <w:pPr>
-        <w:rPr>
-          <w:rFonts w:ascii="Cascadia Mono"/>
-          <w:color w:val="000000"/>
-          <w:sz w:val="19"/>
-          <w:highlight w:val="none"/>
-        </w:rPr>
-      </w:pPr>
-      <w:r>
-        <w:rPr>
-          <w:rFonts w:ascii="Cascadia Mono"/>
-          <w:color w:val="000000"/>
-          <w:sz w:val="19"/>
-          <w:highlight w:val="none"/>
-        </w:rPr>
-        <w:t xml:space="preserve">        }</w:t>
-      </w:r>
-    </w:p>
-    <w:p>
-      <w:pPr>
-        <w:rPr>
-          <w:rFonts w:ascii="Cascadia Mono"/>
-          <w:color w:val="000000"/>
-          <w:sz w:val="19"/>
-          <w:highlight w:val="none"/>
-        </w:rPr>
-      </w:pPr>
-    </w:p>
-    <w:p>
-      <w:pPr>
-        <w:rPr>
-          <w:rFonts w:ascii="Cascadia Mono"/>
-          <w:color w:val="000000"/>
-          <w:sz w:val="19"/>
-          <w:highlight w:val="none"/>
-        </w:rPr>
-      </w:pPr>
-      <w:r>
-        <w:rPr>
-          <w:rFonts w:ascii="Cascadia Mono"/>
-          <w:color w:val="000000"/>
-          <w:sz w:val="19"/>
-          <w:highlight w:val="none"/>
-        </w:rPr>
         <w:t xml:space="preserve">    }</w:t>
       </w:r>
     </w:p>
     <w:p>
-      <w:pPr>
-        <w:rPr>
-          <w:rFonts w:ascii="Cascadia Mono"/>
-          <w:color w:val="000000"/>
-          <w:sz w:val="19"/>
-          <w:highlight w:val="none"/>
-        </w:rPr>
-      </w:pPr>
       <w:r>
         <w:rPr>
           <w:rFonts w:ascii="Cascadia Mono"/>
@@ -708,427 +298,7 @@
         <w:t>}</w:t>
       </w:r>
     </w:p>
-    <w:p>
-      <w:pPr>
-        <w:rPr>
-          <w:rFonts w:ascii="Cascadia Mono"/>
-          <w:color w:val="000000"/>
-          <w:sz w:val="19"/>
-          <w:highlight w:val="none"/>
-        </w:rPr>
-      </w:pPr>
-      <w:r>
-        <w:rPr>
-          <w:rFonts w:ascii="Cascadia Mono"/>
-          <w:color w:val="000000"/>
-          <w:sz w:val="19"/>
-          <w:highlight w:val="none"/>
-        </w:rPr>
-        <w:t>namespace ConsoleApp1</w:t>
-      </w:r>
-    </w:p>
-    <w:p>
-      <w:pPr>
-        <w:rPr>
-          <w:rFonts w:ascii="Cascadia Mono"/>
-          <w:color w:val="000000"/>
-          <w:sz w:val="19"/>
-          <w:highlight w:val="none"/>
-        </w:rPr>
-      </w:pPr>
-      <w:r>
-        <w:rPr>
-          <w:rFonts w:ascii="Cascadia Mono"/>
-          <w:color w:val="000000"/>
-          <w:sz w:val="19"/>
-          <w:highlight w:val="none"/>
-        </w:rPr>
-        <w:t>{</w:t>
-      </w:r>
-    </w:p>
-    <w:p>
-      <w:pPr>
-        <w:rPr>
-          <w:rFonts w:ascii="Cascadia Mono"/>
-          <w:color w:val="000000"/>
-          <w:sz w:val="19"/>
-          <w:highlight w:val="none"/>
-        </w:rPr>
-      </w:pPr>
-      <w:r>
-        <w:rPr>
-          <w:rFonts w:ascii="Cascadia Mono"/>
-          <w:color w:val="000000"/>
-          <w:sz w:val="19"/>
-          <w:highlight w:val="none"/>
-        </w:rPr>
-        <w:t xml:space="preserve">    internal class Student</w:t>
-      </w:r>
-    </w:p>
-    <w:p>
-      <w:pPr>
-        <w:rPr>
-          <w:rFonts w:ascii="Cascadia Mono"/>
-          <w:color w:val="000000"/>
-          <w:sz w:val="19"/>
-          <w:highlight w:val="none"/>
-        </w:rPr>
-      </w:pPr>
-      <w:r>
-        <w:rPr>
-          <w:rFonts w:ascii="Cascadia Mono"/>
-          <w:color w:val="000000"/>
-          <w:sz w:val="19"/>
-          <w:highlight w:val="none"/>
-        </w:rPr>
-        <w:t xml:space="preserve">    {</w:t>
-      </w:r>
-    </w:p>
-    <w:p>
-      <w:pPr>
-        <w:rPr>
-          <w:rFonts w:ascii="Cascadia Mono"/>
-          <w:color w:val="000000"/>
-          <w:sz w:val="19"/>
-          <w:highlight w:val="none"/>
-        </w:rPr>
-      </w:pPr>
-      <w:r>
-        <w:rPr>
-          <w:rFonts w:ascii="Cascadia Mono"/>
-          <w:color w:val="000000"/>
-          <w:sz w:val="19"/>
-          <w:highlight w:val="none"/>
-        </w:rPr>
-        <w:t xml:space="preserve">        public int Id { get; set; }</w:t>
-      </w:r>
-    </w:p>
-    <w:p>
-      <w:pPr>
-        <w:rPr>
-          <w:rFonts w:ascii="Cascadia Mono"/>
-          <w:color w:val="000000"/>
-          <w:sz w:val="19"/>
-          <w:highlight w:val="none"/>
-        </w:rPr>
-      </w:pPr>
-      <w:r>
-        <w:rPr>
-          <w:rFonts w:ascii="Cascadia Mono"/>
-          <w:color w:val="000000"/>
-          <w:sz w:val="19"/>
-          <w:highlight w:val="none"/>
-        </w:rPr>
-        <w:t xml:space="preserve">        public string Name { get; set; }</w:t>
-      </w:r>
-    </w:p>
-    <w:p>
-      <w:pPr>
-        <w:rPr>
-          <w:rFonts w:ascii="Cascadia Mono"/>
-          <w:color w:val="000000"/>
-          <w:sz w:val="19"/>
-          <w:highlight w:val="none"/>
-        </w:rPr>
-      </w:pPr>
-      <w:r>
-        <w:rPr>
-          <w:rFonts w:ascii="Cascadia Mono"/>
-          <w:color w:val="000000"/>
-          <w:sz w:val="19"/>
-          <w:highlight w:val="none"/>
-        </w:rPr>
-        <w:t xml:space="preserve">        public int RollNumber { get; set; }</w:t>
-      </w:r>
-    </w:p>
-    <w:p>
-      <w:pPr>
-        <w:rPr>
-          <w:rFonts w:ascii="Cascadia Mono"/>
-          <w:color w:val="000000"/>
-          <w:sz w:val="19"/>
-          <w:highlight w:val="none"/>
-        </w:rPr>
-      </w:pPr>
-      <w:r>
-        <w:rPr>
-          <w:rFonts w:ascii="Cascadia Mono"/>
-          <w:color w:val="000000"/>
-          <w:sz w:val="19"/>
-          <w:highlight w:val="none"/>
-        </w:rPr>
-        <w:t xml:space="preserve">        public string Address { get; set; }</w:t>
-      </w:r>
-    </w:p>
-    <w:p>
-      <w:pPr>
-        <w:rPr>
-          <w:rFonts w:ascii="Cascadia Mono"/>
-          <w:color w:val="000000"/>
-          <w:sz w:val="19"/>
-          <w:highlight w:val="none"/>
-        </w:rPr>
-      </w:pPr>
-      <w:r>
-        <w:rPr>
-          <w:rFonts w:ascii="Cascadia Mono"/>
-          <w:color w:val="000000"/>
-          <w:sz w:val="19"/>
-          <w:highlight w:val="none"/>
-        </w:rPr>
-        <w:t xml:space="preserve">        public Student(int id, string name,int roll,string address)</w:t>
-      </w:r>
-    </w:p>
-    <w:p>
-      <w:pPr>
-        <w:rPr>
-          <w:rFonts w:ascii="Cascadia Mono"/>
-          <w:color w:val="000000"/>
-          <w:sz w:val="19"/>
-          <w:highlight w:val="none"/>
-        </w:rPr>
-      </w:pPr>
-      <w:r>
-        <w:rPr>
-          <w:rFonts w:ascii="Cascadia Mono"/>
-          <w:color w:val="000000"/>
-          <w:sz w:val="19"/>
-          <w:highlight w:val="none"/>
-        </w:rPr>
-        <w:t xml:space="preserve">        {</w:t>
-      </w:r>
-    </w:p>
-    <w:p>
-      <w:pPr>
-        <w:rPr>
-          <w:rFonts w:ascii="Cascadia Mono"/>
-          <w:color w:val="000000"/>
-          <w:sz w:val="19"/>
-          <w:highlight w:val="none"/>
-        </w:rPr>
-      </w:pPr>
-      <w:r>
-        <w:rPr>
-          <w:rFonts w:ascii="Cascadia Mono"/>
-          <w:color w:val="000000"/>
-          <w:sz w:val="19"/>
-          <w:highlight w:val="none"/>
-        </w:rPr>
-        <w:t xml:space="preserve">            this.Id = id;</w:t>
-      </w:r>
-    </w:p>
-    <w:p>
-      <w:pPr>
-        <w:rPr>
-          <w:rFonts w:ascii="Cascadia Mono"/>
-          <w:color w:val="000000"/>
-          <w:sz w:val="19"/>
-          <w:highlight w:val="none"/>
-        </w:rPr>
-      </w:pPr>
-      <w:r>
-        <w:rPr>
-          <w:rFonts w:ascii="Cascadia Mono"/>
-          <w:color w:val="000000"/>
-          <w:sz w:val="19"/>
-          <w:highlight w:val="none"/>
-        </w:rPr>
-        <w:t xml:space="preserve">            this.Name = name;</w:t>
-      </w:r>
-    </w:p>
-    <w:p>
-      <w:pPr>
-        <w:rPr>
-          <w:rFonts w:ascii="Cascadia Mono"/>
-          <w:color w:val="000000"/>
-          <w:sz w:val="19"/>
-          <w:highlight w:val="none"/>
-        </w:rPr>
-      </w:pPr>
-      <w:r>
-        <w:rPr>
-          <w:rFonts w:ascii="Cascadia Mono"/>
-          <w:color w:val="000000"/>
-          <w:sz w:val="19"/>
-          <w:highlight w:val="none"/>
-        </w:rPr>
-        <w:t xml:space="preserve">            this.RollNumber = roll;</w:t>
-      </w:r>
-    </w:p>
-    <w:p>
-      <w:pPr>
-        <w:rPr>
-          <w:rFonts w:ascii="Cascadia Mono"/>
-          <w:color w:val="000000"/>
-          <w:sz w:val="19"/>
-          <w:highlight w:val="none"/>
-        </w:rPr>
-      </w:pPr>
-      <w:r>
-        <w:rPr>
-          <w:rFonts w:ascii="Cascadia Mono"/>
-          <w:color w:val="000000"/>
-          <w:sz w:val="19"/>
-          <w:highlight w:val="none"/>
-        </w:rPr>
-        <w:t xml:space="preserve">            this.Address = address;</w:t>
-      </w:r>
-    </w:p>
-    <w:p>
-      <w:pPr>
-        <w:rPr>
-          <w:rFonts w:ascii="Cascadia Mono"/>
-          <w:color w:val="000000"/>
-          <w:sz w:val="19"/>
-          <w:highlight w:val="none"/>
-        </w:rPr>
-      </w:pPr>
-      <w:r>
-        <w:rPr>
-          <w:rFonts w:ascii="Cascadia Mono"/>
-          <w:color w:val="000000"/>
-          <w:sz w:val="19"/>
-          <w:highlight w:val="none"/>
-        </w:rPr>
-        <w:t xml:space="preserve">        }</w:t>
-      </w:r>
-    </w:p>
-    <w:p>
-      <w:pPr>
-        <w:rPr>
-          <w:rFonts w:ascii="Cascadia Mono"/>
-          <w:color w:val="000000"/>
-          <w:sz w:val="19"/>
-          <w:highlight w:val="none"/>
-        </w:rPr>
-      </w:pPr>
-      <w:r>
-        <w:rPr>
-          <w:rFonts w:ascii="Cascadia Mono"/>
-          <w:color w:val="000000"/>
-          <w:sz w:val="19"/>
-          <w:highlight w:val="none"/>
-        </w:rPr>
-        <w:t xml:space="preserve">        override</w:t>
-      </w:r>
-    </w:p>
-    <w:p>
-      <w:pPr>
-        <w:rPr>
-          <w:rFonts w:ascii="Cascadia Mono"/>
-          <w:color w:val="000000"/>
-          <w:sz w:val="19"/>
-          <w:highlight w:val="none"/>
-        </w:rPr>
-      </w:pPr>
-      <w:r>
-        <w:rPr>
-          <w:rFonts w:ascii="Cascadia Mono"/>
-          <w:color w:val="000000"/>
-          <w:sz w:val="19"/>
-          <w:highlight w:val="none"/>
-        </w:rPr>
-        <w:t xml:space="preserve">        public string ToString()</w:t>
-      </w:r>
-    </w:p>
-    <w:p>
-      <w:pPr>
-        <w:rPr>
-          <w:rFonts w:ascii="Cascadia Mono"/>
-          <w:color w:val="000000"/>
-          <w:sz w:val="19"/>
-          <w:highlight w:val="none"/>
-        </w:rPr>
-      </w:pPr>
-      <w:r>
-        <w:rPr>
-          <w:rFonts w:ascii="Cascadia Mono"/>
-          <w:color w:val="000000"/>
-          <w:sz w:val="19"/>
-          <w:highlight w:val="none"/>
-        </w:rPr>
-        <w:t xml:space="preserve">        {</w:t>
-      </w:r>
-    </w:p>
-    <w:p>
-      <w:pPr>
-        <w:rPr>
-          <w:rFonts w:ascii="Cascadia Mono"/>
-          <w:color w:val="000000"/>
-          <w:sz w:val="19"/>
-          <w:highlight w:val="none"/>
-        </w:rPr>
-      </w:pPr>
-      <w:r>
-        <w:rPr>
-          <w:rFonts w:ascii="Cascadia Mono"/>
-          <w:color w:val="000000"/>
-          <w:sz w:val="19"/>
-          <w:highlight w:val="none"/>
-        </w:rPr>
-        <w:t xml:space="preserve">            return "Id: " + this.Id + " Name: " + this.Name + " Roll Number: " + this.RollNumber + " Address: " + this.Address; </w:t>
-      </w:r>
-    </w:p>
-    <w:p>
-      <w:pPr>
-        <w:rPr>
-          <w:rFonts w:ascii="Cascadia Mono"/>
-          <w:color w:val="000000"/>
-          <w:sz w:val="19"/>
-          <w:highlight w:val="none"/>
-        </w:rPr>
-      </w:pPr>
-      <w:r>
-        <w:rPr>
-          <w:rFonts w:ascii="Cascadia Mono"/>
-          <w:color w:val="000000"/>
-          <w:sz w:val="19"/>
-          <w:highlight w:val="none"/>
-        </w:rPr>
-        <w:t xml:space="preserve">        }</w:t>
-      </w:r>
-    </w:p>
-    <w:p>
-      <w:pPr>
-        <w:rPr>
-          <w:rFonts w:ascii="Cascadia Mono"/>
-          <w:color w:val="000000"/>
-          <w:sz w:val="19"/>
-          <w:highlight w:val="none"/>
-        </w:rPr>
-      </w:pPr>
-      <w:r>
-        <w:rPr>
-          <w:rFonts w:ascii="Cascadia Mono"/>
-          <w:color w:val="000000"/>
-          <w:sz w:val="19"/>
-          <w:highlight w:val="none"/>
-        </w:rPr>
-        <w:t xml:space="preserve">    }</w:t>
-      </w:r>
-    </w:p>
-    <w:p>
-      <w:pPr>
-        <w:rPr>
-          <w:rFonts w:ascii="Cascadia Mono"/>
-          <w:color w:val="000000"/>
-          <w:sz w:val="19"/>
-          <w:highlight w:val="none"/>
-        </w:rPr>
-      </w:pPr>
-      <w:r>
-        <w:rPr>
-          <w:rFonts w:ascii="Cascadia Mono"/>
-          <w:color w:val="000000"/>
-          <w:sz w:val="19"/>
-          <w:highlight w:val="none"/>
-        </w:rPr>
-        <w:t>}</w:t>
-      </w:r>
-    </w:p>
-    <w:p/>
     <w:sectPr>
-      <w:footnotePr/>
       <w:footnotePr/>
       <w:type w:val="nextPage"/>
       <w:pgSz w:w="11906" w:h="16838" w:orient="portrait"/>

</xml_diff>